<commit_message>
Sequence Diagram Quản lý Ưu đãi khách hàng
</commit_message>
<xml_diff>
--- a/QLQuanCaPhe/Diagrams/Hoc_QuanLyKhachHang.docx
+++ b/QLQuanCaPhe/Diagrams/Hoc_QuanLyKhachHang.docx
@@ -41,21 +41,14 @@
     </w:p>
     <w:p>
       <w:pPr>
-        <w:ind w:firstLine="720"/>
         <w:rPr>
           <w:sz w:val="32"/>
           <w:szCs w:val="32"/>
         </w:rPr>
       </w:pPr>
-      <w:proofErr w:type="spellStart"/>
-      <w:proofErr w:type="gramStart"/>
-      <w:r>
-        <w:rPr>
-          <w:sz w:val="32"/>
-          <w:szCs w:val="32"/>
-        </w:rPr>
-        <w:t>a.</w:t>
-      </w:r>
+      <w:bookmarkStart w:id="0" w:name="_GoBack"/>
+      <w:bookmarkEnd w:id="0"/>
+      <w:proofErr w:type="spellStart"/>
       <w:r>
         <w:rPr>
           <w:sz w:val="32"/>
@@ -64,7 +57,6 @@
         <w:t>Thêm</w:t>
       </w:r>
       <w:proofErr w:type="spellEnd"/>
-      <w:proofErr w:type="gramEnd"/>
       <w:r>
         <w:rPr>
           <w:sz w:val="32"/>
@@ -215,8 +207,6 @@
           <w:szCs w:val="32"/>
         </w:rPr>
       </w:pPr>
-      <w:bookmarkStart w:id="0" w:name="_GoBack"/>
-      <w:bookmarkEnd w:id="0"/>
       <w:proofErr w:type="spellStart"/>
       <w:r>
         <w:rPr>

</xml_diff>